<commit_message>
Updated day4 problem set
</commit_message>
<xml_diff>
--- a/problem-sets/word_files/day4.docx
+++ b/problem-sets/word_files/day4.docx
@@ -173,16 +173,7 @@
           <w:rFonts w:eastAsiaTheme="majorEastAsia"/>
           <w:lang w:val="en-US"/>
         </w:rPr>
-        <w:t xml:space="preserve"> greater than zero and return an integer as well. The function should implement the flowchart given in Figure 1. Write code to test the functio</w:t>
-      </w:r>
-      <w:bookmarkStart w:id="0" w:name="_GoBack"/>
-      <w:bookmarkEnd w:id="0"/>
-      <w:r>
-        <w:rPr>
-          <w:rFonts w:eastAsiaTheme="majorEastAsia"/>
-          <w:lang w:val="en-US"/>
-        </w:rPr>
-        <w:t xml:space="preserve">n by calling multiple times on different value. Below sample output produced by calling function through a program that accepts two command line argument. </w:t>
+        <w:t xml:space="preserve"> greater than zero and return an integer as well. The function should implement the flowchart given in Figure 1. Write code to test the function by calling multiple times on different value. Below sample output produced by calling function through a program that accepts two command line argument. </w:t>
       </w:r>
     </w:p>
     <w:p>
@@ -192,15 +183,13 @@
       </w:pPr>
       <w:r>
         <w:rPr>
-          <w:rFonts w:eastAsiaTheme="majorEastAsia"/>
           <w:noProof/>
-          <w:lang w:val="en-US"/>
         </w:rPr>
         <w:drawing>
-          <wp:inline distT="0" distB="0" distL="0" distR="0" wp14:anchorId="1D69A797" wp14:editId="7D739DBD">
+          <wp:inline distT="0" distB="0" distL="0" distR="0" wp14:anchorId="55B190D0" wp14:editId="480DF3B3">
             <wp:extent cx="5731510" cy="1447800"/>
             <wp:effectExtent l="0" t="0" r="0" b="0"/>
-            <wp:docPr id="1" name="Picture 1"/>
+            <wp:docPr id="2" name="Picture 2"/>
             <wp:cNvGraphicFramePr>
               <a:graphicFrameLocks xmlns:a="http://schemas.openxmlformats.org/drawingml/2006/main" noChangeAspect="1"/>
             </wp:cNvGraphicFramePr>
@@ -208,21 +197,12 @@
               <a:graphicData uri="http://schemas.openxmlformats.org/drawingml/2006/picture">
                 <pic:pic xmlns:pic="http://schemas.openxmlformats.org/drawingml/2006/picture">
                   <pic:nvPicPr>
-                    <pic:cNvPr id="1" name="GCD.png"/>
+                    <pic:cNvPr id="2" name="GCD.png"/>
                     <pic:cNvPicPr/>
                   </pic:nvPicPr>
                   <pic:blipFill>
                     <a:blip r:embed="rId8" cstate="print">
                       <a:extLst>
-                        <a:ext uri="{BEBA8EAE-BF5A-486C-A8C5-ECC9F3942E4B}">
-                          <a14:imgProps xmlns:a14="http://schemas.microsoft.com/office/drawing/2010/main">
-                            <a14:imgLayer r:embed="rId9">
-                              <a14:imgEffect>
-                                <a14:brightnessContrast contrast="-20000"/>
-                              </a14:imgEffect>
-                            </a14:imgLayer>
-                          </a14:imgProps>
-                        </a:ext>
                         <a:ext uri="{28A0092B-C50C-407E-A947-70E740481C1C}">
                           <a14:useLocalDpi xmlns:a14="http://schemas.microsoft.com/office/drawing/2010/main" val="0"/>
                         </a:ext>
@@ -247,6 +227,8 @@
           </wp:inline>
         </w:drawing>
       </w:r>
+      <w:bookmarkStart w:id="0" w:name="_GoBack"/>
+      <w:bookmarkEnd w:id="0"/>
     </w:p>
     <w:p>
       <w:pPr>
@@ -437,35 +419,7 @@
           <w:b/>
           <w:bCs/>
         </w:rPr>
-        <w:t xml:space="preserve">mystery.py </w:t>
-      </w:r>
-      <w:r>
-        <w:rPr>
-          <w:b/>
-          <w:bCs/>
-        </w:rPr>
-        <w:t>112</w:t>
-      </w:r>
-      <w:r>
-        <w:rPr>
-          <w:b/>
-          <w:bCs/>
-        </w:rPr>
-        <w:t xml:space="preserve"> </w:t>
-      </w:r>
-      <w:r>
-        <w:rPr>
-          <w:b/>
-          <w:bCs/>
-        </w:rPr>
-        <w:t>98</w:t>
-      </w:r>
-      <w:r>
-        <w:rPr>
-          <w:b/>
-          <w:bCs/>
-        </w:rPr>
-        <w:t xml:space="preserve"> </w:t>
+        <w:t xml:space="preserve">mystery.py 112 98 </w:t>
       </w:r>
     </w:p>
     <w:p>
@@ -489,19 +443,7 @@
       </w:r>
       <w:proofErr w:type="gramEnd"/>
       <w:r>
-        <w:t>112</w:t>
-      </w:r>
-      <w:r>
-        <w:t xml:space="preserve">, </w:t>
-      </w:r>
-      <w:r>
-        <w:t>98</w:t>
-      </w:r>
-      <w:r>
-        <w:t xml:space="preserve">) is </w:t>
-      </w:r>
-      <w:r>
-        <w:t>14</w:t>
+        <w:t>112, 98) is 14</w:t>
       </w:r>
       <w:r>
         <w:tab/>
@@ -547,35 +489,7 @@
           <w:b/>
           <w:bCs/>
         </w:rPr>
-        <w:t xml:space="preserve">mystery.py </w:t>
-      </w:r>
-      <w:r>
-        <w:rPr>
-          <w:b/>
-          <w:bCs/>
-        </w:rPr>
-        <w:t>856</w:t>
-      </w:r>
-      <w:r>
-        <w:rPr>
-          <w:b/>
-          <w:bCs/>
-        </w:rPr>
-        <w:t xml:space="preserve"> </w:t>
-      </w:r>
-      <w:r>
-        <w:rPr>
-          <w:b/>
-          <w:bCs/>
-        </w:rPr>
-        <w:t>1024</w:t>
-      </w:r>
-      <w:r>
-        <w:rPr>
-          <w:b/>
-          <w:bCs/>
-        </w:rPr>
-        <w:t xml:space="preserve"> </w:t>
+        <w:t xml:space="preserve">mystery.py 856 1024 </w:t>
       </w:r>
     </w:p>
     <w:p>
@@ -603,19 +517,7 @@
       </w:r>
       <w:proofErr w:type="gramEnd"/>
       <w:r>
-        <w:t>856</w:t>
-      </w:r>
-      <w:r>
-        <w:t xml:space="preserve">, </w:t>
-      </w:r>
-      <w:r>
-        <w:t>1024</w:t>
-      </w:r>
-      <w:r>
-        <w:t xml:space="preserve">) is </w:t>
-      </w:r>
-      <w:r>
-        <w:t>8</w:t>
+        <w:t>856, 1024) is 8</w:t>
       </w:r>
       <w:r>
         <w:tab/>
@@ -1703,25 +1605,7 @@
         <w:rPr>
           <w:lang w:val="en-US"/>
         </w:rPr>
-        <w:t xml:space="preserve">Problem </w:t>
-      </w:r>
-      <w:r>
-        <w:rPr>
-          <w:lang w:val="en-US"/>
-        </w:rPr>
-        <w:t>8</w:t>
-      </w:r>
-      <w:r>
-        <w:rPr>
-          <w:lang w:val="en-US"/>
-        </w:rPr>
-        <w:t xml:space="preserve">. </w:t>
-      </w:r>
-      <w:r>
-        <w:rPr>
-          <w:lang w:val="en-US"/>
-        </w:rPr>
-        <w:t>Calendar</w:t>
+        <w:t>Problem 8. Calendar</w:t>
       </w:r>
     </w:p>
     <w:tbl>
@@ -1777,14 +1661,7 @@
                 <w:rFonts w:ascii="Consolas" w:hAnsi="Consolas" w:cs="Courier New"/>
                 <w:lang w:val="en-US"/>
               </w:rPr>
-              <w:t>cal</w:t>
-            </w:r>
-            <w:r>
-              <w:rPr>
-                <w:rFonts w:ascii="Consolas" w:hAnsi="Consolas" w:cs="Courier New"/>
-                <w:lang w:val="en-US"/>
-              </w:rPr>
-              <w:t>.py</w:t>
+              <w:t>cal.py</w:t>
             </w:r>
           </w:p>
         </w:tc>
@@ -2223,9 +2100,9 @@
       </w:r>
     </w:p>
     <w:sectPr>
-      <w:headerReference w:type="default" r:id="rId10"/>
-      <w:footerReference w:type="default" r:id="rId11"/>
-      <w:headerReference w:type="first" r:id="rId12"/>
+      <w:headerReference w:type="default" r:id="rId9"/>
+      <w:footerReference w:type="default" r:id="rId10"/>
+      <w:headerReference w:type="first" r:id="rId11"/>
       <w:pgSz w:w="11906" w:h="16838"/>
       <w:pgMar w:top="1440" w:right="1440" w:bottom="1440" w:left="1440" w:header="708" w:footer="708" w:gutter="0"/>
       <w:pgNumType w:start="1"/>
@@ -4881,7 +4758,7 @@
 </file>
 
 <file path=customXml/itemProps1.xml><?xml version="1.0" encoding="utf-8"?>
-<ds:datastoreItem xmlns:ds="http://schemas.openxmlformats.org/officeDocument/2006/customXml" ds:itemID="{87D57408-E783-4C2E-8A76-F51860D72C22}">
+<ds:datastoreItem xmlns:ds="http://schemas.openxmlformats.org/officeDocument/2006/customXml" ds:itemID="{0C71DF93-15B0-4065-9362-C093973249AD}">
   <ds:schemaRefs>
     <ds:schemaRef ds:uri="http://schemas.openxmlformats.org/officeDocument/2006/bibliography"/>
   </ds:schemaRefs>

</xml_diff>